<commit_message>
Adding one more test case.
</commit_message>
<xml_diff>
--- a/cyclometer_test_plan.docx
+++ b/cyclometer_test_plan.docx
@@ -232,37 +232,12 @@
                         <w:bCs/>
                       </w:rPr>
                     </w:pPr>
-                    <w:proofErr w:type="spellStart"/>
                     <w:r>
                       <w:rPr>
                         <w:b/>
                         <w:bCs/>
                       </w:rPr>
-                      <w:t>Nsama</w:t>
-                    </w:r>
-                    <w:proofErr w:type="spellEnd"/>
-                    <w:r>
-                      <w:rPr>
-                        <w:b/>
-                        <w:bCs/>
-                      </w:rPr>
-                      <w:t xml:space="preserve"> </w:t>
-                    </w:r>
-                    <w:proofErr w:type="spellStart"/>
-                    <w:r>
-                      <w:rPr>
-                        <w:b/>
-                        <w:bCs/>
-                      </w:rPr>
-                      <w:t>Chipalo</w:t>
-                    </w:r>
-                    <w:proofErr w:type="spellEnd"/>
-                    <w:r>
-                      <w:rPr>
-                        <w:b/>
-                        <w:bCs/>
-                      </w:rPr>
-                      <w:t xml:space="preserve"> &amp; Jenny Zhen</w:t>
+                      <w:t>Nsama Chipalo &amp; Jenny Zhen</w:t>
                     </w:r>
                   </w:p>
                 </w:tc>
@@ -1660,8 +1635,6 @@
       <w:pPr>
         <w:pStyle w:val="Heading2"/>
       </w:pPr>
-      <w:bookmarkStart w:id="11" w:name="_GoBack"/>
-      <w:bookmarkEnd w:id="11"/>
       <w:r>
         <w:lastRenderedPageBreak/>
         <w:t>Test Cases</w:t>
@@ -4418,6 +4391,214 @@
               </w:rPr>
               <w:t>1. Cyclometer has the Units LED steady on for miles.</w:t>
             </w:r>
+          </w:p>
+        </w:tc>
+        <w:tc>
+          <w:tcPr>
+            <w:tcW w:w="1530" w:type="dxa"/>
+          </w:tcPr>
+          <w:p>
+            <w:pPr>
+              <w:rPr>
+                <w:sz w:val="18"/>
+                <w:szCs w:val="18"/>
+              </w:rPr>
+            </w:pPr>
+          </w:p>
+        </w:tc>
+        <w:tc>
+          <w:tcPr>
+            <w:tcW w:w="900" w:type="dxa"/>
+          </w:tcPr>
+          <w:p>
+            <w:pPr>
+              <w:rPr>
+                <w:sz w:val="18"/>
+                <w:szCs w:val="18"/>
+              </w:rPr>
+            </w:pPr>
+          </w:p>
+        </w:tc>
+      </w:tr>
+      <w:tr>
+        <w:trPr>
+          <w:trHeight w:val="272"/>
+        </w:trPr>
+        <w:tc>
+          <w:tcPr>
+            <w:tcW w:w="468" w:type="dxa"/>
+          </w:tcPr>
+          <w:p>
+            <w:pPr>
+              <w:rPr>
+                <w:sz w:val="18"/>
+                <w:szCs w:val="18"/>
+              </w:rPr>
+            </w:pPr>
+            <w:r>
+              <w:rPr>
+                <w:sz w:val="18"/>
+                <w:szCs w:val="18"/>
+              </w:rPr>
+              <w:t>14</w:t>
+            </w:r>
+          </w:p>
+        </w:tc>
+        <w:tc>
+          <w:tcPr>
+            <w:tcW w:w="1170" w:type="dxa"/>
+          </w:tcPr>
+          <w:p>
+            <w:pPr>
+              <w:rPr>
+                <w:sz w:val="18"/>
+                <w:szCs w:val="18"/>
+              </w:rPr>
+            </w:pPr>
+            <w:r>
+              <w:rPr>
+                <w:sz w:val="18"/>
+                <w:szCs w:val="18"/>
+              </w:rPr>
+              <w:t>Display Speed</w:t>
+            </w:r>
+          </w:p>
+        </w:tc>
+        <w:tc>
+          <w:tcPr>
+            <w:tcW w:w="1710" w:type="dxa"/>
+          </w:tcPr>
+          <w:p>
+            <w:pPr>
+              <w:rPr>
+                <w:sz w:val="18"/>
+                <w:szCs w:val="18"/>
+              </w:rPr>
+            </w:pPr>
+            <w:r>
+              <w:rPr>
+                <w:sz w:val="18"/>
+                <w:szCs w:val="18"/>
+              </w:rPr>
+              <w:t>1. Cyclometer is powered on.</w:t>
+            </w:r>
+          </w:p>
+          <w:p>
+            <w:pPr>
+              <w:rPr>
+                <w:sz w:val="18"/>
+                <w:szCs w:val="18"/>
+              </w:rPr>
+            </w:pPr>
+            <w:r>
+              <w:rPr>
+                <w:sz w:val="18"/>
+                <w:szCs w:val="18"/>
+              </w:rPr>
+              <w:t>2. Cyclometer is displaying current speed.</w:t>
+            </w:r>
+          </w:p>
+        </w:tc>
+        <w:tc>
+          <w:tcPr>
+            <w:tcW w:w="2340" w:type="dxa"/>
+          </w:tcPr>
+          <w:p>
+            <w:pPr>
+              <w:rPr>
+                <w:sz w:val="18"/>
+                <w:szCs w:val="18"/>
+              </w:rPr>
+            </w:pPr>
+            <w:r>
+              <w:rPr>
+                <w:sz w:val="18"/>
+                <w:szCs w:val="18"/>
+              </w:rPr>
+              <w:t>1. Perform wheel rotations, at a moderate speed.</w:t>
+            </w:r>
+          </w:p>
+          <w:p>
+            <w:pPr>
+              <w:rPr>
+                <w:sz w:val="18"/>
+                <w:szCs w:val="18"/>
+              </w:rPr>
+            </w:pPr>
+            <w:r>
+              <w:rPr>
+                <w:sz w:val="18"/>
+                <w:szCs w:val="18"/>
+              </w:rPr>
+              <w:t>2. Perform wheel rotations, at a very high speed.</w:t>
+            </w:r>
+          </w:p>
+          <w:p>
+            <w:pPr>
+              <w:rPr>
+                <w:sz w:val="18"/>
+                <w:szCs w:val="18"/>
+              </w:rPr>
+            </w:pPr>
+            <w:r>
+              <w:rPr>
+                <w:sz w:val="18"/>
+                <w:szCs w:val="18"/>
+              </w:rPr>
+              <w:t>3. Stop wheel rotations.</w:t>
+            </w:r>
+          </w:p>
+        </w:tc>
+        <w:tc>
+          <w:tcPr>
+            <w:tcW w:w="2790" w:type="dxa"/>
+          </w:tcPr>
+          <w:p>
+            <w:pPr>
+              <w:rPr>
+                <w:sz w:val="18"/>
+                <w:szCs w:val="18"/>
+              </w:rPr>
+            </w:pPr>
+            <w:r>
+              <w:rPr>
+                <w:sz w:val="18"/>
+                <w:szCs w:val="18"/>
+              </w:rPr>
+              <w:t>1. Cyclometer displays a value between 0 and 99, exclusively, at a moderate speed.</w:t>
+            </w:r>
+          </w:p>
+          <w:p>
+            <w:pPr>
+              <w:rPr>
+                <w:sz w:val="18"/>
+                <w:szCs w:val="18"/>
+              </w:rPr>
+            </w:pPr>
+            <w:r>
+              <w:rPr>
+                <w:sz w:val="18"/>
+                <w:szCs w:val="18"/>
+              </w:rPr>
+              <w:t>2. Cyclometer displays a value of 99, at a very high speed.</w:t>
+            </w:r>
+          </w:p>
+          <w:p>
+            <w:pPr>
+              <w:rPr>
+                <w:sz w:val="18"/>
+                <w:szCs w:val="18"/>
+              </w:rPr>
+            </w:pPr>
+            <w:r>
+              <w:rPr>
+                <w:sz w:val="18"/>
+                <w:szCs w:val="18"/>
+              </w:rPr>
+              <w:t>3. Cyclometer displays a value of 0, at no speed.</w:t>
+            </w:r>
+            <w:bookmarkStart w:id="11" w:name="_GoBack"/>
+            <w:bookmarkEnd w:id="11"/>
           </w:p>
         </w:tc>
         <w:tc>
@@ -4604,7 +4785,7 @@
                 <w:bCs/>
                 <w:noProof/>
               </w:rPr>
-              <w:t>5</w:t>
+              <w:t>4</w:t>
             </w:r>
             <w:r>
               <w:rPr>
@@ -4716,13 +4897,8 @@
     <w:r>
       <w:ptab w:relativeTo="margin" w:alignment="right" w:leader="none"/>
     </w:r>
-    <w:proofErr w:type="spellStart"/>
     <w:r>
-      <w:t>Chipalo</w:t>
-    </w:r>
-    <w:proofErr w:type="spellEnd"/>
-    <w:r>
-      <w:t xml:space="preserve"> &amp; Zhen</w:t>
+      <w:t>Chipalo &amp; Zhen</w:t>
     </w:r>
   </w:p>
   <w:p>
@@ -6881,7 +7057,7 @@
 </file>
 
 <file path=customXml/itemProps2.xml><?xml version="1.0" encoding="utf-8"?>
-<ds:datastoreItem xmlns:ds="http://schemas.openxmlformats.org/officeDocument/2006/customXml" ds:itemID="{F196A076-F448-421C-A416-E9AA79170752}">
+<ds:datastoreItem xmlns:ds="http://schemas.openxmlformats.org/officeDocument/2006/customXml" ds:itemID="{50F8EA5F-AC2B-49B4-9054-A8B4AE114FA9}">
   <ds:schemaRefs>
     <ds:schemaRef ds:uri="http://schemas.openxmlformats.org/officeDocument/2006/bibliography"/>
   </ds:schemaRefs>

</xml_diff>

<commit_message>
Adding the test results to the test plan.
</commit_message>
<xml_diff>
--- a/cyclometer_test_plan.docx
+++ b/cyclometer_test_plan.docx
@@ -7,6 +7,7 @@
         <w:rPr>
           <w:rFonts w:asciiTheme="majorHAnsi" w:eastAsiaTheme="majorEastAsia" w:hAnsiTheme="majorHAnsi" w:cstheme="majorBidi"/>
           <w:caps/>
+          <w:lang w:eastAsia="en-US"/>
         </w:rPr>
         <w:id w:val="-1569108514"/>
         <w:docPartObj>
@@ -18,7 +19,6 @@
         <w:rPr>
           <w:rFonts w:asciiTheme="minorHAnsi" w:eastAsiaTheme="minorHAnsi" w:hAnsiTheme="minorHAnsi" w:cstheme="minorBidi"/>
           <w:caps w:val="0"/>
-          <w:lang w:eastAsia="en-US"/>
         </w:rPr>
       </w:sdtEndPr>
       <w:sdtContent>
@@ -41,6 +41,7 @@
                 <w:rPr>
                   <w:rFonts w:asciiTheme="majorHAnsi" w:eastAsiaTheme="majorEastAsia" w:hAnsiTheme="majorHAnsi" w:cstheme="majorBidi"/>
                   <w:caps/>
+                  <w:lang w:eastAsia="en-US"/>
                 </w:rPr>
                 <w:alias w:val="Company"/>
                 <w:id w:val="15524243"/>
@@ -50,6 +51,11 @@
                 <w:dataBinding w:prefixMappings="xmlns:ns0='http://schemas.openxmlformats.org/officeDocument/2006/extended-properties'" w:xpath="/ns0:Properties[1]/ns0:Company[1]" w:storeItemID="{6668398D-A668-4E3E-A5EB-62B293D839F1}"/>
                 <w:text/>
               </w:sdtPr>
+              <w:sdtEndPr>
+                <w:rPr>
+                  <w:lang w:eastAsia="ja-JP"/>
+                </w:rPr>
+              </w:sdtEndPr>
               <w:sdtContent>
                 <w:tc>
                   <w:tcPr>
@@ -96,6 +102,7 @@
                 <w:dataBinding w:prefixMappings="xmlns:ns0='http://schemas.openxmlformats.org/package/2006/metadata/core-properties' xmlns:ns1='http://purl.org/dc/elements/1.1/'" w:xpath="/ns0:coreProperties[1]/ns1:title[1]" w:storeItemID="{6C3C8BC8-F283-45AE-878A-BAB7291924A1}"/>
                 <w:text/>
               </w:sdtPr>
+              <w:sdtEndPr/>
               <w:sdtContent>
                 <w:tc>
                   <w:tcPr>
@@ -148,6 +155,7 @@
                 <w:dataBinding w:prefixMappings="xmlns:ns0='http://schemas.openxmlformats.org/package/2006/metadata/core-properties' xmlns:ns1='http://purl.org/dc/elements/1.1/'" w:xpath="/ns0:coreProperties[1]/ns1:subject[1]" w:storeItemID="{6C3C8BC8-F283-45AE-878A-BAB7291924A1}"/>
                 <w:text/>
               </w:sdtPr>
+              <w:sdtEndPr/>
               <w:sdtContent>
                 <w:tc>
                   <w:tcPr>
@@ -217,6 +225,7 @@
                 <w:dataBinding w:prefixMappings="xmlns:ns0='http://schemas.openxmlformats.org/package/2006/metadata/core-properties' xmlns:ns1='http://purl.org/dc/elements/1.1/'" w:xpath="/ns0:coreProperties[1]/ns1:creator[1]" w:storeItemID="{6C3C8BC8-F283-45AE-878A-BAB7291924A1}"/>
                 <w:text/>
               </w:sdtPr>
+              <w:sdtEndPr/>
               <w:sdtContent>
                 <w:tc>
                   <w:tcPr>
@@ -232,12 +241,37 @@
                         <w:bCs/>
                       </w:rPr>
                     </w:pPr>
+                    <w:proofErr w:type="spellStart"/>
                     <w:r>
                       <w:rPr>
                         <w:b/>
                         <w:bCs/>
                       </w:rPr>
-                      <w:t>Nsama Chipalo &amp; Jenny Zhen</w:t>
+                      <w:t>Nsama</w:t>
+                    </w:r>
+                    <w:proofErr w:type="spellEnd"/>
+                    <w:r>
+                      <w:rPr>
+                        <w:b/>
+                        <w:bCs/>
+                      </w:rPr>
+                      <w:t xml:space="preserve"> </w:t>
+                    </w:r>
+                    <w:proofErr w:type="spellStart"/>
+                    <w:r>
+                      <w:rPr>
+                        <w:b/>
+                        <w:bCs/>
+                      </w:rPr>
+                      <w:t>Chipalo</w:t>
+                    </w:r>
+                    <w:proofErr w:type="spellEnd"/>
+                    <w:r>
+                      <w:rPr>
+                        <w:b/>
+                        <w:bCs/>
+                      </w:rPr>
+                      <w:t xml:space="preserve"> &amp; Jenny Zhen</w:t>
                     </w:r>
                   </w:p>
                 </w:tc>
@@ -257,9 +291,6 @@
                 </w:rPr>
                 <w:alias w:val="Date"/>
                 <w:id w:val="516659546"/>
-                <w:placeholder>
-                  <w:docPart w:val="B249B7BD8C7C4A6F92E20E5DE2C33C26"/>
-                </w:placeholder>
                 <w:dataBinding w:prefixMappings="xmlns:ns0='http://schemas.microsoft.com/office/2006/coverPageProps'" w:xpath="/ns0:CoverPageProperties[1]/ns0:PublishDate[1]" w:storeItemID="{55AF091B-3C7A-41E3-B477-F2FDAA23CFDA}"/>
                 <w:date w:fullDate="2014-05-20T00:00:00Z">
                   <w:dateFormat w:val="M/d/yyyy"/>
@@ -268,6 +299,7 @@
                   <w:calendar w:val="gregorian"/>
                 </w:date>
               </w:sdtPr>
+              <w:sdtEndPr/>
               <w:sdtContent>
                 <w:tc>
                   <w:tcPr>
@@ -330,6 +362,15 @@
     </w:sdt>
     <w:sdt>
       <w:sdtPr>
+        <w:rPr>
+          <w:rFonts w:asciiTheme="minorHAnsi" w:eastAsiaTheme="minorHAnsi" w:hAnsiTheme="minorHAnsi" w:cstheme="minorBidi"/>
+          <w:b w:val="0"/>
+          <w:bCs w:val="0"/>
+          <w:color w:val="auto"/>
+          <w:sz w:val="22"/>
+          <w:szCs w:val="22"/>
+          <w:lang w:eastAsia="en-US"/>
+        </w:rPr>
         <w:id w:val="-1219822140"/>
         <w:docPartObj>
           <w:docPartGallery w:val="Table of Contents"/>
@@ -338,12 +379,7 @@
       </w:sdtPr>
       <w:sdtEndPr>
         <w:rPr>
-          <w:rFonts w:asciiTheme="minorHAnsi" w:eastAsiaTheme="minorHAnsi" w:hAnsiTheme="minorHAnsi" w:cstheme="minorBidi"/>
           <w:noProof/>
-          <w:color w:val="auto"/>
-          <w:sz w:val="22"/>
-          <w:szCs w:val="22"/>
-          <w:lang w:eastAsia="en-US"/>
         </w:rPr>
       </w:sdtEndPr>
       <w:sdtContent>
@@ -375,7 +411,7 @@
           <w:r>
             <w:fldChar w:fldCharType="separate"/>
           </w:r>
-          <w:hyperlink w:anchor="_Toc388193951" w:history="1">
+          <w:hyperlink w:anchor="_Toc388354490" w:history="1">
             <w:r>
               <w:rPr>
                 <w:rStyle w:val="Hyperlink"/>
@@ -402,7 +438,7 @@
                 <w:noProof/>
                 <w:webHidden/>
               </w:rPr>
-              <w:instrText xml:space="preserve"> PAGEREF _Toc388193951 \h </w:instrText>
+              <w:instrText xml:space="preserve"> PAGEREF _Toc388354490 \h </w:instrText>
             </w:r>
             <w:r>
               <w:rPr>
@@ -444,7 +480,7 @@
               <w:noProof/>
             </w:rPr>
           </w:pPr>
-          <w:hyperlink w:anchor="_Toc388193952" w:history="1">
+          <w:hyperlink w:anchor="_Toc388354491" w:history="1">
             <w:r>
               <w:rPr>
                 <w:rStyle w:val="Hyperlink"/>
@@ -471,7 +507,7 @@
                 <w:noProof/>
                 <w:webHidden/>
               </w:rPr>
-              <w:instrText xml:space="preserve"> PAGEREF _Toc388193952 \h </w:instrText>
+              <w:instrText xml:space="preserve"> PAGEREF _Toc388354491 \h </w:instrText>
             </w:r>
             <w:r>
               <w:rPr>
@@ -513,7 +549,7 @@
               <w:noProof/>
             </w:rPr>
           </w:pPr>
-          <w:hyperlink w:anchor="_Toc388193953" w:history="1">
+          <w:hyperlink w:anchor="_Toc388354492" w:history="1">
             <w:r>
               <w:rPr>
                 <w:rStyle w:val="Hyperlink"/>
@@ -540,7 +576,7 @@
                 <w:noProof/>
                 <w:webHidden/>
               </w:rPr>
-              <w:instrText xml:space="preserve"> PAGEREF _Toc388193953 \h </w:instrText>
+              <w:instrText xml:space="preserve"> PAGEREF _Toc388354492 \h </w:instrText>
             </w:r>
             <w:r>
               <w:rPr>
@@ -582,7 +618,7 @@
               <w:noProof/>
             </w:rPr>
           </w:pPr>
-          <w:hyperlink w:anchor="_Toc388193954" w:history="1">
+          <w:hyperlink w:anchor="_Toc388354493" w:history="1">
             <w:r>
               <w:rPr>
                 <w:rStyle w:val="Hyperlink"/>
@@ -609,7 +645,7 @@
                 <w:noProof/>
                 <w:webHidden/>
               </w:rPr>
-              <w:instrText xml:space="preserve"> PAGEREF _Toc388193954 \h </w:instrText>
+              <w:instrText xml:space="preserve"> PAGEREF _Toc388354493 \h </w:instrText>
             </w:r>
             <w:r>
               <w:rPr>
@@ -651,7 +687,7 @@
               <w:noProof/>
             </w:rPr>
           </w:pPr>
-          <w:hyperlink w:anchor="_Toc388193955" w:history="1">
+          <w:hyperlink w:anchor="_Toc388354494" w:history="1">
             <w:r>
               <w:rPr>
                 <w:rStyle w:val="Hyperlink"/>
@@ -678,7 +714,7 @@
                 <w:noProof/>
                 <w:webHidden/>
               </w:rPr>
-              <w:instrText xml:space="preserve"> PAGEREF _Toc388193955 \h </w:instrText>
+              <w:instrText xml:space="preserve"> PAGEREF _Toc388354494 \h </w:instrText>
             </w:r>
             <w:r>
               <w:rPr>
@@ -720,7 +756,7 @@
               <w:noProof/>
             </w:rPr>
           </w:pPr>
-          <w:hyperlink w:anchor="_Toc388193956" w:history="1">
+          <w:hyperlink w:anchor="_Toc388354495" w:history="1">
             <w:r>
               <w:rPr>
                 <w:rStyle w:val="Hyperlink"/>
@@ -747,7 +783,7 @@
                 <w:noProof/>
                 <w:webHidden/>
               </w:rPr>
-              <w:instrText xml:space="preserve"> PAGEREF _Toc388193956 \h </w:instrText>
+              <w:instrText xml:space="preserve"> PAGEREF _Toc388354495 \h </w:instrText>
             </w:r>
             <w:r>
               <w:rPr>
@@ -789,7 +825,7 @@
               <w:noProof/>
             </w:rPr>
           </w:pPr>
-          <w:hyperlink w:anchor="_Toc388193957" w:history="1">
+          <w:hyperlink w:anchor="_Toc388354496" w:history="1">
             <w:r>
               <w:rPr>
                 <w:rStyle w:val="Hyperlink"/>
@@ -816,7 +852,7 @@
                 <w:noProof/>
                 <w:webHidden/>
               </w:rPr>
-              <w:instrText xml:space="preserve"> PAGEREF _Toc388193957 \h </w:instrText>
+              <w:instrText xml:space="preserve"> PAGEREF _Toc388354496 \h </w:instrText>
             </w:r>
             <w:r>
               <w:rPr>
@@ -858,7 +894,7 @@
               <w:noProof/>
             </w:rPr>
           </w:pPr>
-          <w:hyperlink w:anchor="_Toc388193958" w:history="1">
+          <w:hyperlink w:anchor="_Toc388354497" w:history="1">
             <w:r>
               <w:rPr>
                 <w:rStyle w:val="Hyperlink"/>
@@ -885,7 +921,7 @@
                 <w:noProof/>
                 <w:webHidden/>
               </w:rPr>
-              <w:instrText xml:space="preserve"> PAGEREF _Toc388193958 \h </w:instrText>
+              <w:instrText xml:space="preserve"> PAGEREF _Toc388354497 \h </w:instrText>
             </w:r>
             <w:r>
               <w:rPr>
@@ -927,7 +963,7 @@
               <w:noProof/>
             </w:rPr>
           </w:pPr>
-          <w:hyperlink w:anchor="_Toc388193959" w:history="1">
+          <w:hyperlink w:anchor="_Toc388354498" w:history="1">
             <w:r>
               <w:rPr>
                 <w:rStyle w:val="Hyperlink"/>
@@ -954,7 +990,7 @@
                 <w:noProof/>
                 <w:webHidden/>
               </w:rPr>
-              <w:instrText xml:space="preserve"> PAGEREF _Toc388193959 \h </w:instrText>
+              <w:instrText xml:space="preserve"> PAGEREF _Toc388354498 \h </w:instrText>
             </w:r>
             <w:r>
               <w:rPr>
@@ -996,7 +1032,7 @@
               <w:noProof/>
             </w:rPr>
           </w:pPr>
-          <w:hyperlink w:anchor="_Toc388193960" w:history="1">
+          <w:hyperlink w:anchor="_Toc388354499" w:history="1">
             <w:r>
               <w:rPr>
                 <w:rStyle w:val="Hyperlink"/>
@@ -1023,7 +1059,7 @@
                 <w:noProof/>
                 <w:webHidden/>
               </w:rPr>
-              <w:instrText xml:space="preserve"> PAGEREF _Toc388193960 \h </w:instrText>
+              <w:instrText xml:space="preserve"> PAGEREF _Toc388354499 \h </w:instrText>
             </w:r>
             <w:r>
               <w:rPr>
@@ -1065,7 +1101,7 @@
               <w:noProof/>
             </w:rPr>
           </w:pPr>
-          <w:hyperlink w:anchor="_Toc388193961" w:history="1">
+          <w:hyperlink w:anchor="_Toc388354500" w:history="1">
             <w:r>
               <w:rPr>
                 <w:rStyle w:val="Hyperlink"/>
@@ -1092,7 +1128,7 @@
                 <w:noProof/>
                 <w:webHidden/>
               </w:rPr>
-              <w:instrText xml:space="preserve"> PAGEREF _Toc388193961 \h </w:instrText>
+              <w:instrText xml:space="preserve"> PAGEREF _Toc388354500 \h </w:instrText>
             </w:r>
             <w:r>
               <w:rPr>
@@ -1112,7 +1148,7 @@
                 <w:noProof/>
                 <w:webHidden/>
               </w:rPr>
-              <w:t>2</w:t>
+              <w:t>3</w:t>
             </w:r>
             <w:r>
               <w:rPr>
@@ -1134,13 +1170,13 @@
               <w:noProof/>
             </w:rPr>
           </w:pPr>
-          <w:hyperlink w:anchor="_Toc388193962" w:history="1">
+          <w:hyperlink w:anchor="_Toc388354501" w:history="1">
             <w:r>
               <w:rPr>
                 <w:rStyle w:val="Hyperlink"/>
                 <w:noProof/>
               </w:rPr>
-              <w:t>Analysis of Test Results</w:t>
+              <w:t>Reflection of Design Choices</w:t>
             </w:r>
             <w:r>
               <w:rPr>
@@ -1161,7 +1197,7 @@
                 <w:noProof/>
                 <w:webHidden/>
               </w:rPr>
-              <w:instrText xml:space="preserve"> PAGEREF _Toc388193962 \h </w:instrText>
+              <w:instrText xml:space="preserve"> PAGEREF _Toc388354501 \h </w:instrText>
             </w:r>
             <w:r>
               <w:rPr>
@@ -1181,76 +1217,7 @@
                 <w:noProof/>
                 <w:webHidden/>
               </w:rPr>
-              <w:t>4</w:t>
-            </w:r>
-            <w:r>
-              <w:rPr>
-                <w:noProof/>
-                <w:webHidden/>
-              </w:rPr>
-              <w:fldChar w:fldCharType="end"/>
-            </w:r>
-          </w:hyperlink>
-        </w:p>
-        <w:p>
-          <w:pPr>
-            <w:pStyle w:val="TOC1"/>
-            <w:tabs>
-              <w:tab w:val="right" w:leader="dot" w:pos="10790"/>
-            </w:tabs>
-            <w:rPr>
-              <w:rFonts w:eastAsiaTheme="minorEastAsia"/>
-              <w:noProof/>
-            </w:rPr>
-          </w:pPr>
-          <w:hyperlink w:anchor="_Toc388193963" w:history="1">
-            <w:r>
-              <w:rPr>
-                <w:rStyle w:val="Hyperlink"/>
-                <w:noProof/>
-              </w:rPr>
-              <w:t>Reflection of Design Choices</w:t>
-            </w:r>
-            <w:r>
-              <w:rPr>
-                <w:noProof/>
-                <w:webHidden/>
-              </w:rPr>
-              <w:tab/>
-            </w:r>
-            <w:r>
-              <w:rPr>
-                <w:noProof/>
-                <w:webHidden/>
-              </w:rPr>
-              <w:fldChar w:fldCharType="begin"/>
-            </w:r>
-            <w:r>
-              <w:rPr>
-                <w:noProof/>
-                <w:webHidden/>
-              </w:rPr>
-              <w:instrText xml:space="preserve"> PAGEREF _Toc388193963 \h </w:instrText>
-            </w:r>
-            <w:r>
-              <w:rPr>
-                <w:noProof/>
-                <w:webHidden/>
-              </w:rPr>
-            </w:r>
-            <w:r>
-              <w:rPr>
-                <w:noProof/>
-                <w:webHidden/>
-              </w:rPr>
-              <w:fldChar w:fldCharType="separate"/>
-            </w:r>
-            <w:r>
-              <w:rPr>
-                <w:noProof/>
-                <w:webHidden/>
-              </w:rPr>
-              <w:t>4</w:t>
+              <w:t>5</w:t>
             </w:r>
             <w:r>
               <w:rPr>
@@ -1272,7 +1239,7 @@
               <w:noProof/>
             </w:rPr>
           </w:pPr>
-          <w:hyperlink w:anchor="_Toc388193964" w:history="1">
+          <w:hyperlink w:anchor="_Toc388354502" w:history="1">
             <w:r>
               <w:rPr>
                 <w:rStyle w:val="Hyperlink"/>
@@ -1299,7 +1266,7 @@
                 <w:noProof/>
                 <w:webHidden/>
               </w:rPr>
-              <w:instrText xml:space="preserve"> PAGEREF _Toc388193964 \h </w:instrText>
+              <w:instrText xml:space="preserve"> PAGEREF _Toc388354502 \h </w:instrText>
             </w:r>
             <w:r>
               <w:rPr>
@@ -1319,7 +1286,7 @@
                 <w:noProof/>
                 <w:webHidden/>
               </w:rPr>
-              <w:t>4</w:t>
+              <w:t>5</w:t>
             </w:r>
             <w:r>
               <w:rPr>
@@ -1341,7 +1308,7 @@
               <w:noProof/>
             </w:rPr>
           </w:pPr>
-          <w:hyperlink w:anchor="_Toc388193965" w:history="1">
+          <w:hyperlink w:anchor="_Toc388354503" w:history="1">
             <w:r>
               <w:rPr>
                 <w:rStyle w:val="Hyperlink"/>
@@ -1368,7 +1335,7 @@
                 <w:noProof/>
                 <w:webHidden/>
               </w:rPr>
-              <w:instrText xml:space="preserve"> PAGEREF _Toc388193965 \h </w:instrText>
+              <w:instrText xml:space="preserve"> PAGEREF _Toc388354503 \h </w:instrText>
             </w:r>
             <w:r>
               <w:rPr>
@@ -1388,7 +1355,7 @@
                 <w:noProof/>
                 <w:webHidden/>
               </w:rPr>
-              <w:t>5</w:t>
+              <w:t>6</w:t>
             </w:r>
             <w:r>
               <w:rPr>
@@ -1420,7 +1387,7 @@
       <w:pPr>
         <w:pStyle w:val="Heading1"/>
       </w:pPr>
-      <w:bookmarkStart w:id="0" w:name="_Toc388193951"/>
+      <w:bookmarkStart w:id="0" w:name="_Toc388354490"/>
       <w:r>
         <w:lastRenderedPageBreak/>
         <w:t>Introduction</w:t>
@@ -1431,7 +1398,7 @@
       <w:pPr>
         <w:pStyle w:val="Heading2"/>
       </w:pPr>
-      <w:bookmarkStart w:id="1" w:name="_Toc388193952"/>
+      <w:bookmarkStart w:id="1" w:name="_Toc388354491"/>
       <w:r>
         <w:t>Purpose of the Test Plan</w:t>
       </w:r>
@@ -1446,7 +1413,7 @@
       <w:pPr>
         <w:pStyle w:val="Heading2"/>
       </w:pPr>
-      <w:bookmarkStart w:id="2" w:name="_Toc388193953"/>
+      <w:bookmarkStart w:id="2" w:name="_Toc388354492"/>
       <w:r>
         <w:t>Audience of the Test Plan</w:t>
       </w:r>
@@ -1485,7 +1452,7 @@
       <w:pPr>
         <w:pStyle w:val="Heading2"/>
       </w:pPr>
-      <w:bookmarkStart w:id="3" w:name="_Toc388193954"/>
+      <w:bookmarkStart w:id="3" w:name="_Toc388354493"/>
       <w:r>
         <w:t xml:space="preserve">Current State of </w:t>
       </w:r>
@@ -1498,7 +1465,7 @@
       <w:pPr>
         <w:pStyle w:val="Heading1"/>
       </w:pPr>
-      <w:bookmarkStart w:id="4" w:name="_Toc388193955"/>
+      <w:bookmarkStart w:id="4" w:name="_Toc388354494"/>
       <w:r>
         <w:t>Test Plan</w:t>
       </w:r>
@@ -1508,7 +1475,7 @@
       <w:pPr>
         <w:pStyle w:val="Heading2"/>
       </w:pPr>
-      <w:bookmarkStart w:id="5" w:name="_Toc388193956"/>
+      <w:bookmarkStart w:id="5" w:name="_Toc388354495"/>
       <w:r>
         <w:t>Type of Testing</w:t>
       </w:r>
@@ -1523,7 +1490,7 @@
       <w:pPr>
         <w:pStyle w:val="Heading2"/>
       </w:pPr>
-      <w:bookmarkStart w:id="6" w:name="_Toc388193957"/>
+      <w:bookmarkStart w:id="6" w:name="_Toc388354496"/>
       <w:r>
         <w:t>Scope</w:t>
       </w:r>
@@ -1531,20 +1498,14 @@
     </w:p>
     <w:p>
       <w:r>
-        <w:t>System testing assumes that unit and integration testing has been done (</w:t>
-      </w:r>
-      <w:r>
-        <w:t>Unit and integration testing was briefly performed prior to system testing, but without</w:t>
-      </w:r>
-      <w:r>
-        <w:t xml:space="preserve"> any formal procedures). Scope of the system testing follows the scope of a black box testing procedure, where no knowledge of the inner design of the code or logic needs to be known.</w:t>
+        <w:t>System testing assumes that unit and integration testing has been done (Unit and integration testing was briefly performed prior to system testing, but without any formal procedures). Scope of the system testing follows the scope of a black box testing procedure, where no knowledge of the inner design of the code or logic needs to be known.</w:t>
       </w:r>
     </w:p>
     <w:p>
       <w:pPr>
         <w:pStyle w:val="Heading2"/>
       </w:pPr>
-      <w:bookmarkStart w:id="7" w:name="_Toc388193958"/>
+      <w:bookmarkStart w:id="7" w:name="_Toc388354497"/>
       <w:r>
         <w:t>Critical Areas to Focus</w:t>
       </w:r>
@@ -1583,7 +1544,7 @@
       <w:pPr>
         <w:pStyle w:val="Heading2"/>
       </w:pPr>
-      <w:bookmarkStart w:id="8" w:name="_Toc388193959"/>
+      <w:bookmarkStart w:id="8" w:name="_Toc388354498"/>
       <w:r>
         <w:t>Entry and Exit Criteria</w:t>
       </w:r>
@@ -1598,7 +1559,7 @@
       <w:pPr>
         <w:pStyle w:val="Heading2"/>
       </w:pPr>
-      <w:bookmarkStart w:id="9" w:name="_Toc388193960"/>
+      <w:bookmarkStart w:id="9" w:name="_Toc388354499"/>
       <w:r>
         <w:t>Pass/Fail Criteria</w:t>
       </w:r>
@@ -1626,7 +1587,6 @@
           <w:szCs w:val="26"/>
         </w:rPr>
       </w:pPr>
-      <w:bookmarkStart w:id="10" w:name="_Toc388193961"/>
       <w:r>
         <w:br w:type="page"/>
       </w:r>
@@ -1635,6 +1595,7 @@
       <w:pPr>
         <w:pStyle w:val="Heading2"/>
       </w:pPr>
+      <w:bookmarkStart w:id="10" w:name="_Toc388354500"/>
       <w:r>
         <w:lastRenderedPageBreak/>
         <w:t>Test Cases</w:t>
@@ -2005,6 +1966,13 @@
                 <w:szCs w:val="18"/>
               </w:rPr>
             </w:pPr>
+            <w:r>
+              <w:rPr>
+                <w:sz w:val="18"/>
+                <w:szCs w:val="18"/>
+              </w:rPr>
+              <w:t xml:space="preserve">Expected </w:t>
+            </w:r>
           </w:p>
         </w:tc>
         <w:tc>
@@ -2018,6 +1986,20 @@
                 <w:szCs w:val="18"/>
               </w:rPr>
             </w:pPr>
+            <w:r>
+              <w:rPr>
+                <w:sz w:val="18"/>
+                <w:szCs w:val="18"/>
+              </w:rPr>
+              <w:t>P</w:t>
+            </w:r>
+            <w:r>
+              <w:rPr>
+                <w:sz w:val="18"/>
+                <w:szCs w:val="18"/>
+              </w:rPr>
+              <w:t>ass</w:t>
+            </w:r>
           </w:p>
         </w:tc>
       </w:tr>
@@ -2171,6 +2153,13 @@
                 <w:szCs w:val="18"/>
               </w:rPr>
             </w:pPr>
+            <w:r>
+              <w:rPr>
+                <w:sz w:val="18"/>
+                <w:szCs w:val="18"/>
+              </w:rPr>
+              <w:t>Expected</w:t>
+            </w:r>
           </w:p>
         </w:tc>
         <w:tc>
@@ -2184,6 +2173,13 @@
                 <w:szCs w:val="18"/>
               </w:rPr>
             </w:pPr>
+            <w:r>
+              <w:rPr>
+                <w:sz w:val="18"/>
+                <w:szCs w:val="18"/>
+              </w:rPr>
+              <w:t>pass</w:t>
+            </w:r>
           </w:p>
         </w:tc>
       </w:tr>
@@ -2433,6 +2429,13 @@
                 <w:szCs w:val="18"/>
               </w:rPr>
             </w:pPr>
+            <w:r>
+              <w:rPr>
+                <w:sz w:val="18"/>
+                <w:szCs w:val="18"/>
+              </w:rPr>
+              <w:t>Expected</w:t>
+            </w:r>
           </w:p>
         </w:tc>
         <w:tc>
@@ -2446,6 +2449,13 @@
                 <w:szCs w:val="18"/>
               </w:rPr>
             </w:pPr>
+            <w:r>
+              <w:rPr>
+                <w:sz w:val="18"/>
+                <w:szCs w:val="18"/>
+              </w:rPr>
+              <w:t>pass</w:t>
+            </w:r>
           </w:p>
         </w:tc>
       </w:tr>
@@ -2735,6 +2745,13 @@
                 <w:szCs w:val="18"/>
               </w:rPr>
             </w:pPr>
+            <w:r>
+              <w:rPr>
+                <w:sz w:val="18"/>
+                <w:szCs w:val="18"/>
+              </w:rPr>
+              <w:t>Expected</w:t>
+            </w:r>
           </w:p>
         </w:tc>
         <w:tc>
@@ -2748,6 +2765,13 @@
                 <w:szCs w:val="18"/>
               </w:rPr>
             </w:pPr>
+            <w:r>
+              <w:rPr>
+                <w:sz w:val="18"/>
+                <w:szCs w:val="18"/>
+              </w:rPr>
+              <w:t>pass</w:t>
+            </w:r>
           </w:p>
         </w:tc>
       </w:tr>
@@ -2977,6 +3001,13 @@
                 <w:szCs w:val="18"/>
               </w:rPr>
             </w:pPr>
+            <w:r>
+              <w:rPr>
+                <w:sz w:val="18"/>
+                <w:szCs w:val="18"/>
+              </w:rPr>
+              <w:t>Expected</w:t>
+            </w:r>
           </w:p>
         </w:tc>
         <w:tc>
@@ -2990,6 +3021,13 @@
                 <w:szCs w:val="18"/>
               </w:rPr>
             </w:pPr>
+            <w:r>
+              <w:rPr>
+                <w:sz w:val="18"/>
+                <w:szCs w:val="18"/>
+              </w:rPr>
+              <w:t>pass</w:t>
+            </w:r>
           </w:p>
         </w:tc>
       </w:tr>
@@ -3190,6 +3228,14 @@
                 <w:szCs w:val="18"/>
               </w:rPr>
             </w:pPr>
+            <w:r>
+              <w:rPr>
+                <w:sz w:val="18"/>
+                <w:szCs w:val="18"/>
+              </w:rPr>
+              <w:lastRenderedPageBreak/>
+              <w:t>Expected</w:t>
+            </w:r>
           </w:p>
         </w:tc>
         <w:tc>
@@ -3203,6 +3249,13 @@
                 <w:szCs w:val="18"/>
               </w:rPr>
             </w:pPr>
+            <w:r>
+              <w:rPr>
+                <w:sz w:val="18"/>
+                <w:szCs w:val="18"/>
+              </w:rPr>
+              <w:t>pass</w:t>
+            </w:r>
           </w:p>
         </w:tc>
       </w:tr>
@@ -3388,6 +3441,13 @@
                 <w:szCs w:val="18"/>
               </w:rPr>
             </w:pPr>
+            <w:r>
+              <w:rPr>
+                <w:sz w:val="18"/>
+                <w:szCs w:val="18"/>
+              </w:rPr>
+              <w:t>LED not lit</w:t>
+            </w:r>
           </w:p>
         </w:tc>
         <w:tc>
@@ -3401,6 +3461,13 @@
                 <w:szCs w:val="18"/>
               </w:rPr>
             </w:pPr>
+            <w:r>
+              <w:rPr>
+                <w:sz w:val="18"/>
+                <w:szCs w:val="18"/>
+              </w:rPr>
+              <w:t>fail</w:t>
+            </w:r>
           </w:p>
         </w:tc>
       </w:tr>
@@ -3549,6 +3616,13 @@
                 <w:szCs w:val="18"/>
               </w:rPr>
             </w:pPr>
+            <w:r>
+              <w:rPr>
+                <w:sz w:val="18"/>
+                <w:szCs w:val="18"/>
+              </w:rPr>
+              <w:t>Expected</w:t>
+            </w:r>
           </w:p>
         </w:tc>
         <w:tc>
@@ -3562,6 +3636,13 @@
                 <w:szCs w:val="18"/>
               </w:rPr>
             </w:pPr>
+            <w:r>
+              <w:rPr>
+                <w:sz w:val="18"/>
+                <w:szCs w:val="18"/>
+              </w:rPr>
+              <w:t>pass</w:t>
+            </w:r>
           </w:p>
         </w:tc>
       </w:tr>
@@ -3770,6 +3851,13 @@
                 <w:szCs w:val="18"/>
               </w:rPr>
             </w:pPr>
+            <w:r>
+              <w:rPr>
+                <w:sz w:val="18"/>
+                <w:szCs w:val="18"/>
+              </w:rPr>
+              <w:t>Expected</w:t>
+            </w:r>
           </w:p>
         </w:tc>
         <w:tc>
@@ -3783,6 +3871,13 @@
                 <w:szCs w:val="18"/>
               </w:rPr>
             </w:pPr>
+            <w:r>
+              <w:rPr>
+                <w:sz w:val="18"/>
+                <w:szCs w:val="18"/>
+              </w:rPr>
+              <w:t>pass</w:t>
+            </w:r>
           </w:p>
         </w:tc>
       </w:tr>
@@ -3937,6 +4032,13 @@
                 <w:szCs w:val="18"/>
               </w:rPr>
             </w:pPr>
+            <w:r>
+              <w:rPr>
+                <w:sz w:val="18"/>
+                <w:szCs w:val="18"/>
+              </w:rPr>
+              <w:t>Expected</w:t>
+            </w:r>
           </w:p>
         </w:tc>
         <w:tc>
@@ -3950,6 +4052,13 @@
                 <w:szCs w:val="18"/>
               </w:rPr>
             </w:pPr>
+            <w:r>
+              <w:rPr>
+                <w:sz w:val="18"/>
+                <w:szCs w:val="18"/>
+              </w:rPr>
+              <w:t>pass</w:t>
+            </w:r>
           </w:p>
         </w:tc>
       </w:tr>
@@ -4098,6 +4207,29 @@
                 <w:szCs w:val="18"/>
               </w:rPr>
             </w:pPr>
+            <w:r>
+              <w:rPr>
+                <w:sz w:val="18"/>
+                <w:szCs w:val="18"/>
+              </w:rPr>
+              <w:t xml:space="preserve">Passes as the wheel led does blink. Though </w:t>
+            </w:r>
+            <w:proofErr w:type="gramStart"/>
+            <w:r>
+              <w:rPr>
+                <w:sz w:val="18"/>
+                <w:szCs w:val="18"/>
+              </w:rPr>
+              <w:t>the it</w:t>
+            </w:r>
+            <w:proofErr w:type="gramEnd"/>
+            <w:r>
+              <w:rPr>
+                <w:sz w:val="18"/>
+                <w:szCs w:val="18"/>
+              </w:rPr>
+              <w:t xml:space="preserve"> does not when setting circumference.</w:t>
+            </w:r>
           </w:p>
         </w:tc>
         <w:tc>
@@ -4111,6 +4243,27 @@
                 <w:szCs w:val="18"/>
               </w:rPr>
             </w:pPr>
+            <w:r>
+              <w:rPr>
+                <w:sz w:val="18"/>
+                <w:szCs w:val="18"/>
+              </w:rPr>
+              <w:t>F</w:t>
+            </w:r>
+            <w:r>
+              <w:rPr>
+                <w:sz w:val="18"/>
+                <w:szCs w:val="18"/>
+              </w:rPr>
+              <w:t>ail</w:t>
+            </w:r>
+            <w:r>
+              <w:rPr>
+                <w:sz w:val="18"/>
+                <w:szCs w:val="18"/>
+              </w:rPr>
+              <w:t>/pass</w:t>
+            </w:r>
           </w:p>
         </w:tc>
       </w:tr>
@@ -4244,6 +4397,13 @@
                 <w:szCs w:val="18"/>
               </w:rPr>
             </w:pPr>
+            <w:r>
+              <w:rPr>
+                <w:sz w:val="18"/>
+                <w:szCs w:val="18"/>
+              </w:rPr>
+              <w:t>Expected</w:t>
+            </w:r>
           </w:p>
         </w:tc>
         <w:tc>
@@ -4257,6 +4417,13 @@
                 <w:szCs w:val="18"/>
               </w:rPr>
             </w:pPr>
+            <w:r>
+              <w:rPr>
+                <w:sz w:val="18"/>
+                <w:szCs w:val="18"/>
+              </w:rPr>
+              <w:t>pass</w:t>
+            </w:r>
           </w:p>
         </w:tc>
       </w:tr>
@@ -4335,21 +4502,7 @@
                 <w:sz w:val="18"/>
                 <w:szCs w:val="18"/>
               </w:rPr>
-              <w:t>2. Cyc</w:t>
-            </w:r>
-            <w:r>
-              <w:rPr>
-                <w:sz w:val="18"/>
-                <w:szCs w:val="18"/>
-              </w:rPr>
-              <w:t>lometer is set to use miles</w:t>
-            </w:r>
-            <w:r>
-              <w:rPr>
-                <w:sz w:val="18"/>
-                <w:szCs w:val="18"/>
-              </w:rPr>
-              <w:t>.</w:t>
+              <w:t>2. Cyclometer is set to use miles.</w:t>
             </w:r>
           </w:p>
         </w:tc>
@@ -4404,6 +4557,13 @@
                 <w:szCs w:val="18"/>
               </w:rPr>
             </w:pPr>
+            <w:r>
+              <w:rPr>
+                <w:sz w:val="18"/>
+                <w:szCs w:val="18"/>
+              </w:rPr>
+              <w:t>Expected</w:t>
+            </w:r>
           </w:p>
         </w:tc>
         <w:tc>
@@ -4417,6 +4577,13 @@
                 <w:szCs w:val="18"/>
               </w:rPr>
             </w:pPr>
+            <w:r>
+              <w:rPr>
+                <w:sz w:val="18"/>
+                <w:szCs w:val="18"/>
+              </w:rPr>
+              <w:t>pass</w:t>
+            </w:r>
           </w:p>
         </w:tc>
       </w:tr>
@@ -4565,7 +4732,21 @@
                 <w:sz w:val="18"/>
                 <w:szCs w:val="18"/>
               </w:rPr>
-              <w:t>1. Cyclometer displays a value between 0 and 99, exclusively, at a moderate speed.</w:t>
+              <w:t>1. Cyclo</w:t>
+            </w:r>
+            <w:r>
+              <w:rPr>
+                <w:sz w:val="18"/>
+                <w:szCs w:val="18"/>
+              </w:rPr>
+              <w:t>meter displays a value between 6.8</w:t>
+            </w:r>
+            <w:r>
+              <w:rPr>
+                <w:sz w:val="18"/>
+                <w:szCs w:val="18"/>
+              </w:rPr>
+              <w:t xml:space="preserve"> and 99, exclusively, at a moderate speed.</w:t>
             </w:r>
           </w:p>
           <w:p>
@@ -4597,8 +4778,21 @@
               </w:rPr>
               <w:t>3. Cyclometer displays a value of 0, at no speed.</w:t>
             </w:r>
-            <w:bookmarkStart w:id="11" w:name="_GoBack"/>
-            <w:bookmarkEnd w:id="11"/>
+          </w:p>
+          <w:p>
+            <w:pPr>
+              <w:rPr>
+                <w:sz w:val="18"/>
+                <w:szCs w:val="18"/>
+              </w:rPr>
+            </w:pPr>
+            <w:r>
+              <w:rPr>
+                <w:sz w:val="18"/>
+                <w:szCs w:val="18"/>
+              </w:rPr>
+              <w:t>3. Cyclometer shows 6.8 at 1hz.</w:t>
+            </w:r>
           </w:p>
         </w:tc>
         <w:tc>
@@ -4612,6 +4806,13 @@
                 <w:szCs w:val="18"/>
               </w:rPr>
             </w:pPr>
+            <w:r>
+              <w:rPr>
+                <w:sz w:val="18"/>
+                <w:szCs w:val="18"/>
+              </w:rPr>
+              <w:t>Expected</w:t>
+            </w:r>
           </w:p>
         </w:tc>
         <w:tc>
@@ -4625,6 +4826,13 @@
                 <w:szCs w:val="18"/>
               </w:rPr>
             </w:pPr>
+            <w:r>
+              <w:rPr>
+                <w:sz w:val="18"/>
+                <w:szCs w:val="18"/>
+              </w:rPr>
+              <w:t>pass</w:t>
+            </w:r>
           </w:p>
         </w:tc>
       </w:tr>
@@ -4633,63 +4841,184 @@
       <w:pPr>
         <w:pStyle w:val="Heading1"/>
       </w:pPr>
-      <w:bookmarkStart w:id="12" w:name="_Toc388193962"/>
-      <w:r>
-        <w:t>Analysis of Test Results</w:t>
-      </w:r>
-      <w:bookmarkEnd w:id="12"/>
-    </w:p>
-    <w:p/>
-    <w:p>
-      <w:pPr>
-        <w:pStyle w:val="Heading1"/>
-      </w:pPr>
-      <w:bookmarkStart w:id="13" w:name="_Toc388193963"/>
+      <w:bookmarkStart w:id="11" w:name="_Toc388354501"/>
       <w:r>
         <w:lastRenderedPageBreak/>
         <w:t>Reflection of Design Choices</w:t>
       </w:r>
-      <w:bookmarkEnd w:id="13"/>
+      <w:bookmarkEnd w:id="11"/>
     </w:p>
     <w:p>
       <w:pPr>
         <w:pStyle w:val="Heading2"/>
       </w:pPr>
-      <w:bookmarkStart w:id="14" w:name="_Toc388193964"/>
+      <w:bookmarkStart w:id="12" w:name="_Toc388354502"/>
       <w:r>
         <w:t>Changes Made in Design since the Design Document</w:t>
       </w:r>
-      <w:bookmarkEnd w:id="14"/>
+      <w:bookmarkEnd w:id="12"/>
     </w:p>
     <w:p>
       <w:r>
-        <w:t>C</w:t>
+        <w:t>The Reason for all our changes since the design documentation was the need to implement the state walker pattern. Prior to use using the state walker you design did not use any obvious pattern, as such when we decided to use the state walker we had to change everything.  As per the requirements of the state walker our new design contains a context class, State nodes, transition objects and an iterator.</w:t>
       </w:r>
       <w:r>
-        <w:t>hanges in the design that you made during the last phases, i.e. since the design submission of the project, along with the reasons you made those changes</w:t>
+        <w:t xml:space="preserve"> </w:t>
+      </w:r>
+    </w:p>
+    <w:p>
+      <w:r>
+        <w:rPr>
+          <w:noProof/>
+        </w:rPr>
+        <w:drawing>
+          <wp:inline distT="0" distB="0" distL="0" distR="0">
+            <wp:extent cx="4200525" cy="5105400"/>
+            <wp:effectExtent l="0" t="0" r="9525" b="0"/>
+            <wp:docPr id="1" name="Picture 1"/>
+            <wp:cNvGraphicFramePr>
+              <a:graphicFrameLocks xmlns:a="http://schemas.openxmlformats.org/drawingml/2006/main" noChangeAspect="1"/>
+            </wp:cNvGraphicFramePr>
+            <a:graphic xmlns:a="http://schemas.openxmlformats.org/drawingml/2006/main">
+              <a:graphicData uri="http://schemas.openxmlformats.org/drawingml/2006/picture">
+                <pic:pic xmlns:pic="http://schemas.openxmlformats.org/drawingml/2006/picture">
+                  <pic:nvPicPr>
+                    <pic:cNvPr id="0" name="Picture 1"/>
+                    <pic:cNvPicPr>
+                      <a:picLocks noChangeAspect="1" noChangeArrowheads="1"/>
+                    </pic:cNvPicPr>
+                  </pic:nvPicPr>
+                  <pic:blipFill>
+                    <a:blip r:embed="rId10">
+                      <a:extLst>
+                        <a:ext uri="{28A0092B-C50C-407E-A947-70E740481C1C}">
+                          <a14:useLocalDpi xmlns:a14="http://schemas.microsoft.com/office/drawing/2010/main" val="0"/>
+                        </a:ext>
+                      </a:extLst>
+                    </a:blip>
+                    <a:srcRect/>
+                    <a:stretch>
+                      <a:fillRect/>
+                    </a:stretch>
+                  </pic:blipFill>
+                  <pic:spPr bwMode="auto">
+                    <a:xfrm>
+                      <a:off x="0" y="0"/>
+                      <a:ext cx="4200525" cy="5105400"/>
+                    </a:xfrm>
+                    <a:prstGeom prst="rect">
+                      <a:avLst/>
+                    </a:prstGeom>
+                    <a:noFill/>
+                    <a:ln>
+                      <a:noFill/>
+                    </a:ln>
+                  </pic:spPr>
+                </pic:pic>
+              </a:graphicData>
+            </a:graphic>
+          </wp:inline>
+        </w:drawing>
+      </w:r>
+    </w:p>
+    <w:p/>
+    <w:p>
+      <w:r>
+        <w:t xml:space="preserve">NOTE: the </w:t>
+      </w:r>
+      <w:proofErr w:type="spellStart"/>
+      <w:r>
+        <w:t>ModeButtonTransition</w:t>
+      </w:r>
+      <w:proofErr w:type="spellEnd"/>
+      <w:r>
+        <w:t xml:space="preserve"> is no</w:t>
+      </w:r>
+      <w:r>
+        <w:t>t</w:t>
+      </w:r>
+      <w:r>
+        <w:t xml:space="preserve"> properly named. It supports transitions of all button presses.</w:t>
+      </w:r>
+      <w:r>
+        <w:t xml:space="preserve"> It should b</w:t>
+      </w:r>
+      <w:bookmarkStart w:id="13" w:name="_GoBack"/>
+      <w:bookmarkEnd w:id="13"/>
+      <w:r>
+        <w:t xml:space="preserve">e seen as just a transition class that accepts </w:t>
+      </w:r>
+      <w:r>
+        <w:t>multiple events from multiple classes.</w:t>
+      </w:r>
+      <w:r>
+        <w:t xml:space="preserve"> The reason it is like this is because the original design called for a specific transition class for each type of transition. However as implementation was underway the </w:t>
+      </w:r>
+      <w:proofErr w:type="spellStart"/>
+      <w:r>
+        <w:t>ModeButtonTransition</w:t>
+      </w:r>
+      <w:proofErr w:type="spellEnd"/>
+      <w:r>
+        <w:t xml:space="preserve"> class came to compartmentalize all the functionality of transitions. At the time refactoring the name change was not seen as a priority and was left as is. </w:t>
+      </w:r>
+    </w:p>
+    <w:p>
+      <w:r>
+        <w:lastRenderedPageBreak/>
+        <w:t xml:space="preserve"> </w:t>
+      </w:r>
+      <w:r>
+        <w:t xml:space="preserve">The sate node is abstract enough that various states can be created, however that is not the case with the mode button class. Another difference with the design in comparison to </w:t>
+      </w:r>
+      <w:r>
+        <w:t>the actual state walker is that out transition cannot send messages to the state nodes to tell them to tell the iterator to change states. In the design this is accomplished via the transition telling the iterator to change states</w:t>
+      </w:r>
+    </w:p>
+    <w:p>
+      <w:r>
+        <w:t>The state chart diagram has not received any changes since it was turned in.</w:t>
       </w:r>
     </w:p>
     <w:p>
       <w:pPr>
         <w:pStyle w:val="Heading2"/>
       </w:pPr>
-      <w:bookmarkStart w:id="15" w:name="_Toc388193965"/>
+      <w:bookmarkStart w:id="14" w:name="_Toc388354503"/>
       <w:r>
         <w:t>Changes in Design, if Project was redone</w:t>
       </w:r>
-      <w:bookmarkEnd w:id="15"/>
+      <w:bookmarkEnd w:id="14"/>
     </w:p>
     <w:p>
       <w:r>
-        <w:t>C</w:t>
+        <w:t>The first change I would make would be to have a central location that controls the writing to the board. Having each state class control their writing to the board later on caused issues with managing the blinking of the LEDs. I no</w:t>
       </w:r>
       <w:r>
-        <w:t>hanges you would make in the design if you did the project over along with why you think this would make a better design.</w:t>
+        <w:t>w</w:t>
+      </w:r>
+      <w:r>
+        <w:t xml:space="preserve"> see that having a central location to handle </w:t>
+      </w:r>
+      <w:r>
+        <w:t>the writing to the board</w:t>
+      </w:r>
+      <w:r>
+        <w:t xml:space="preserve"> would have prevented other threads from stepping on each other’s toes even with the best of synchronizing.</w:t>
+      </w:r>
+      <w:r>
+        <w:t xml:space="preserve"> Next would be to properly implement the state walker without the couple of deviations </w:t>
+      </w:r>
+      <w:r>
+        <w:t>introduced</w:t>
+      </w:r>
+      <w:r>
+        <w:t>.</w:t>
       </w:r>
     </w:p>
     <w:sectPr>
-      <w:headerReference w:type="default" r:id="rId10"/>
-      <w:footerReference w:type="default" r:id="rId11"/>
+      <w:headerReference w:type="default" r:id="rId11"/>
+      <w:footerReference w:type="default" r:id="rId12"/>
       <w:pgSz w:w="12240" w:h="15840"/>
       <w:pgMar w:top="720" w:right="720" w:bottom="720" w:left="720" w:header="720" w:footer="720" w:gutter="0"/>
       <w:pgNumType w:start="0"/>
@@ -4736,6 +5065,7 @@
         <w:docPartUnique/>
       </w:docPartObj>
     </w:sdtPr>
+    <w:sdtEndPr/>
     <w:sdtContent>
       <w:sdt>
         <w:sdtPr>
@@ -4745,6 +5075,7 @@
             <w:docPartUnique/>
           </w:docPartObj>
         </w:sdtPr>
+        <w:sdtEndPr/>
         <w:sdtContent>
           <w:p>
             <w:pPr>
@@ -4785,7 +5116,7 @@
                 <w:bCs/>
                 <w:noProof/>
               </w:rPr>
-              <w:t>4</w:t>
+              <w:t>5</w:t>
             </w:r>
             <w:r>
               <w:rPr>
@@ -4830,7 +5161,7 @@
                 <w:bCs/>
                 <w:noProof/>
               </w:rPr>
-              <w:t>5</w:t>
+              <w:t>6</w:t>
             </w:r>
             <w:r>
               <w:rPr>
@@ -4897,8 +5228,13 @@
     <w:r>
       <w:ptab w:relativeTo="margin" w:alignment="right" w:leader="none"/>
     </w:r>
+    <w:proofErr w:type="spellStart"/>
     <w:r>
-      <w:t>Chipalo &amp; Zhen</w:t>
+      <w:t>Chipalo</w:t>
+    </w:r>
+    <w:proofErr w:type="spellEnd"/>
+    <w:r>
+      <w:t xml:space="preserve"> &amp; Zhen</w:t>
     </w:r>
   </w:p>
   <w:p>
@@ -6151,66 +6487,6 @@
         </w:p>
       </w:docPartBody>
     </w:docPart>
-    <w:docPart>
-      <w:docPartPr>
-        <w:name w:val="EB594F6B96C448C899EF5E702AF56C5B"/>
-        <w:category>
-          <w:name w:val="General"/>
-          <w:gallery w:val="placeholder"/>
-        </w:category>
-        <w:types>
-          <w:type w:val="bbPlcHdr"/>
-        </w:types>
-        <w:behaviors>
-          <w:behavior w:val="content"/>
-        </w:behaviors>
-        <w:guid w:val="{BBEC59BF-FBA1-4F06-9D67-0A72AEDB66DC}"/>
-      </w:docPartPr>
-      <w:docPartBody>
-        <w:p>
-          <w:pPr>
-            <w:pStyle w:val="EB594F6B96C448C899EF5E702AF56C5B"/>
-          </w:pPr>
-          <w:r>
-            <w:rPr>
-              <w:b/>
-              <w:bCs/>
-            </w:rPr>
-            <w:t>[Type the author name]</w:t>
-          </w:r>
-        </w:p>
-      </w:docPartBody>
-    </w:docPart>
-    <w:docPart>
-      <w:docPartPr>
-        <w:name w:val="B249B7BD8C7C4A6F92E20E5DE2C33C26"/>
-        <w:category>
-          <w:name w:val="General"/>
-          <w:gallery w:val="placeholder"/>
-        </w:category>
-        <w:types>
-          <w:type w:val="bbPlcHdr"/>
-        </w:types>
-        <w:behaviors>
-          <w:behavior w:val="content"/>
-        </w:behaviors>
-        <w:guid w:val="{53BA98B0-74A9-4D2B-955B-66D262FC3F38}"/>
-      </w:docPartPr>
-      <w:docPartBody>
-        <w:p>
-          <w:pPr>
-            <w:pStyle w:val="B249B7BD8C7C4A6F92E20E5DE2C33C26"/>
-          </w:pPr>
-          <w:r>
-            <w:rPr>
-              <w:b/>
-              <w:bCs/>
-            </w:rPr>
-            <w:t>[Pick the date]</w:t>
-          </w:r>
-        </w:p>
-      </w:docPartBody>
-    </w:docPart>
   </w:docParts>
 </w:glossaryDocument>
 </file>
@@ -6263,8 +6539,9 @@
     <w:panose1 w:val="020B0604030504040204"/>
     <w:charset w:val="00"/>
     <w:family w:val="swiss"/>
+    <w:notTrueType/>
     <w:pitch w:val="variable"/>
-    <w:sig w:usb0="E1002EFF" w:usb1="C000605B" w:usb2="00000029" w:usb3="00000000" w:csb0="000101FF" w:csb1="00000000"/>
+    <w:sig w:usb0="00000003" w:usb1="00000000" w:usb2="00000000" w:usb3="00000000" w:csb0="00000001" w:csb1="00000000"/>
   </w:font>
 </w:fonts>
 </file>
@@ -6283,6 +6560,8 @@
   </w:compat>
   <w:rsids>
     <w:rsidRoot w:val="00BB6B5F"/>
+    <w:rsid w:val="008E60D3"/>
+    <w:rsid w:val="009B4DBF"/>
     <w:rsid w:val="00BB6B5F"/>
   </w:rsids>
   <m:mathPr>
@@ -7057,7 +7336,7 @@
 </file>
 
 <file path=customXml/itemProps2.xml><?xml version="1.0" encoding="utf-8"?>
-<ds:datastoreItem xmlns:ds="http://schemas.openxmlformats.org/officeDocument/2006/customXml" ds:itemID="{50F8EA5F-AC2B-49B4-9054-A8B4AE114FA9}">
+<ds:datastoreItem xmlns:ds="http://schemas.openxmlformats.org/officeDocument/2006/customXml" ds:itemID="{1B49EB57-86EB-486A-A68C-0586F040395A}">
   <ds:schemaRefs>
     <ds:schemaRef ds:uri="http://schemas.openxmlformats.org/officeDocument/2006/bibliography"/>
   </ds:schemaRefs>

</xml_diff>